<commit_message>
Adicionado código da aula 14 de DW e corrigido os arquivos de BD (ex06)
</commit_message>
<xml_diff>
--- a/ModelagemDados/Aula 10 - Dicionario Logico e Conceitual/documento_ex06.docx
+++ b/ModelagemDados/Aula 10 - Dicionario Logico e Conceitual/documento_ex06.docx
@@ -167,8 +167,16 @@
     <w:p>
       <w:pPr>
         <w:jc w:val="center"/>
-      </w:pPr>
-      <w:r>
+        <w:rPr>
+          <w:sz w:val="28"/>
+          <w:szCs w:val="24"/>
+        </w:rPr>
+      </w:pPr>
+      <w:r>
+        <w:rPr>
+          <w:sz w:val="28"/>
+          <w:szCs w:val="24"/>
+        </w:rPr>
         <w:lastRenderedPageBreak/>
         <w:t>Modelo Conceitual:</w:t>
       </w:r>
@@ -187,10 +195,10 @@
           <w:noProof/>
         </w:rPr>
         <w:drawing>
-          <wp:inline distT="0" distB="0" distL="0" distR="0" wp14:anchorId="2B811812" wp14:editId="1BE2E37A">
-            <wp:extent cx="5400040" cy="3076575"/>
-            <wp:effectExtent l="0" t="0" r="0" b="9525"/>
-            <wp:docPr id="1" name="Imagem 1"/>
+          <wp:inline distT="0" distB="0" distL="0" distR="0" wp14:anchorId="35DA04AC" wp14:editId="3C34DA7F">
+            <wp:extent cx="5400040" cy="3296285"/>
+            <wp:effectExtent l="0" t="0" r="0" b="0"/>
+            <wp:docPr id="5" name="Imagem 5"/>
             <wp:cNvGraphicFramePr>
               <a:graphicFrameLocks xmlns:a="http://schemas.openxmlformats.org/drawingml/2006/main" noChangeAspect="1"/>
             </wp:cNvGraphicFramePr>
@@ -198,7 +206,7 @@
               <a:graphicData uri="http://schemas.openxmlformats.org/drawingml/2006/picture">
                 <pic:pic xmlns:pic="http://schemas.openxmlformats.org/drawingml/2006/picture">
                   <pic:nvPicPr>
-                    <pic:cNvPr id="1" name="Imagem 1"/>
+                    <pic:cNvPr id="5" name="Imagem 5"/>
                     <pic:cNvPicPr/>
                   </pic:nvPicPr>
                   <pic:blipFill>
@@ -216,7 +224,7 @@
                   <pic:spPr>
                     <a:xfrm>
                       <a:off x="0" y="0"/>
-                      <a:ext cx="5400040" cy="3076575"/>
+                      <a:ext cx="5400040" cy="3296285"/>
                     </a:xfrm>
                     <a:prstGeom prst="rect">
                       <a:avLst/>
@@ -232,6 +240,11 @@
     <w:p>
       <w:pPr>
         <w:jc w:val="center"/>
+      </w:pPr>
+    </w:p>
+    <w:p>
+      <w:pPr>
+        <w:jc w:val="center"/>
         <w:rPr>
           <w:sz w:val="22"/>
           <w:szCs w:val="20"/>
@@ -401,9 +414,16 @@
     <w:p>
       <w:pPr>
         <w:jc w:val="center"/>
-      </w:pPr>
-      <w:r>
-        <w:lastRenderedPageBreak/>
+        <w:rPr>
+          <w:sz w:val="28"/>
+          <w:szCs w:val="24"/>
+        </w:rPr>
+      </w:pPr>
+      <w:r>
+        <w:rPr>
+          <w:sz w:val="28"/>
+          <w:szCs w:val="24"/>
+        </w:rPr>
         <w:t>Modelo Lógico</w:t>
       </w:r>
     </w:p>
@@ -416,10 +436,10 @@
           <w:noProof/>
         </w:rPr>
         <w:drawing>
-          <wp:inline distT="0" distB="0" distL="0" distR="0" wp14:anchorId="49A5EA6D" wp14:editId="53BFDE64">
+          <wp:inline distT="0" distB="0" distL="0" distR="0" wp14:anchorId="28A080C2" wp14:editId="110FFBE0">
             <wp:extent cx="5400040" cy="4532630"/>
             <wp:effectExtent l="0" t="0" r="0" b="1270"/>
-            <wp:docPr id="2" name="Imagem 2"/>
+            <wp:docPr id="10" name="Imagem 10"/>
             <wp:cNvGraphicFramePr>
               <a:graphicFrameLocks xmlns:a="http://schemas.openxmlformats.org/drawingml/2006/main" noChangeAspect="1"/>
             </wp:cNvGraphicFramePr>
@@ -427,7 +447,7 @@
               <a:graphicData uri="http://schemas.openxmlformats.org/drawingml/2006/picture">
                 <pic:pic xmlns:pic="http://schemas.openxmlformats.org/drawingml/2006/picture">
                   <pic:nvPicPr>
-                    <pic:cNvPr id="2" name="Imagem 2"/>
+                    <pic:cNvPr id="10" name="Imagem 10"/>
                     <pic:cNvPicPr/>
                   </pic:nvPicPr>
                   <pic:blipFill>
@@ -594,13 +614,17 @@
     <w:p>
       <w:pPr>
         <w:jc w:val="center"/>
-      </w:pPr>
-      <w:r>
-        <w:lastRenderedPageBreak/>
-        <w:t>Dicionário de Dados</w:t>
-      </w:r>
-      <w:r>
-        <w:t>:</w:t>
+        <w:rPr>
+          <w:sz w:val="28"/>
+          <w:szCs w:val="24"/>
+        </w:rPr>
+      </w:pPr>
+      <w:r>
+        <w:rPr>
+          <w:sz w:val="28"/>
+          <w:szCs w:val="24"/>
+        </w:rPr>
+        <w:t>Dicionário de Dados:</w:t>
       </w:r>
     </w:p>
     <w:p>
@@ -672,7 +696,21 @@
           <w:sz w:val="22"/>
           <w:szCs w:val="20"/>
         </w:rPr>
-        <w:t>Figura 4 – Tabela Produtos</w:t>
+        <w:t xml:space="preserve">Figura </w:t>
+      </w:r>
+      <w:r>
+        <w:rPr>
+          <w:sz w:val="22"/>
+          <w:szCs w:val="20"/>
+        </w:rPr>
+        <w:t>3</w:t>
+      </w:r>
+      <w:r>
+        <w:rPr>
+          <w:sz w:val="22"/>
+          <w:szCs w:val="20"/>
+        </w:rPr>
+        <w:t xml:space="preserve"> – Tabela Produtos</w:t>
       </w:r>
     </w:p>
     <w:p>
@@ -736,7 +774,13 @@
         <w:jc w:val="center"/>
       </w:pPr>
       <w:r>
-        <w:t>Figura 5 – Tabela Estoque</w:t>
+        <w:t xml:space="preserve">Figura </w:t>
+      </w:r>
+      <w:r>
+        <w:t>4</w:t>
+      </w:r>
+      <w:r>
+        <w:t xml:space="preserve"> – Tabela Estoque</w:t>
       </w:r>
     </w:p>
     <w:p>
@@ -809,7 +853,21 @@
           <w:sz w:val="22"/>
           <w:szCs w:val="20"/>
         </w:rPr>
-        <w:t xml:space="preserve">Figura 6 – Tabela </w:t>
+        <w:t xml:space="preserve">Figura </w:t>
+      </w:r>
+      <w:r>
+        <w:rPr>
+          <w:sz w:val="22"/>
+          <w:szCs w:val="20"/>
+        </w:rPr>
+        <w:t>5</w:t>
+      </w:r>
+      <w:r>
+        <w:rPr>
+          <w:sz w:val="22"/>
+          <w:szCs w:val="20"/>
+        </w:rPr>
+        <w:t xml:space="preserve"> – Tabela </w:t>
       </w:r>
       <w:proofErr w:type="spellStart"/>
       <w:r>
@@ -900,7 +958,21 @@
           <w:sz w:val="22"/>
           <w:szCs w:val="20"/>
         </w:rPr>
-        <w:t>Figura 7 – Tabela Venda</w:t>
+        <w:t xml:space="preserve">Figura </w:t>
+      </w:r>
+      <w:r>
+        <w:rPr>
+          <w:sz w:val="22"/>
+          <w:szCs w:val="20"/>
+        </w:rPr>
+        <w:t>6</w:t>
+      </w:r>
+      <w:r>
+        <w:rPr>
+          <w:sz w:val="22"/>
+          <w:szCs w:val="20"/>
+        </w:rPr>
+        <w:t xml:space="preserve"> – Tabela Venda</w:t>
       </w:r>
     </w:p>
     <w:p>
@@ -982,7 +1054,21 @@
           <w:sz w:val="22"/>
           <w:szCs w:val="20"/>
         </w:rPr>
-        <w:t xml:space="preserve">Figura 8 – Tabela </w:t>
+        <w:t xml:space="preserve">Figura </w:t>
+      </w:r>
+      <w:r>
+        <w:rPr>
+          <w:sz w:val="22"/>
+          <w:szCs w:val="20"/>
+        </w:rPr>
+        <w:t>7</w:t>
+      </w:r>
+      <w:r>
+        <w:rPr>
+          <w:sz w:val="22"/>
+          <w:szCs w:val="20"/>
+        </w:rPr>
+        <w:t xml:space="preserve"> – Tabela </w:t>
       </w:r>
       <w:proofErr w:type="spellStart"/>
       <w:r>
@@ -1083,7 +1169,21 @@
           <w:sz w:val="22"/>
           <w:szCs w:val="20"/>
         </w:rPr>
-        <w:t>Figura 9 – Tabela Cliente</w:t>
+        <w:t xml:space="preserve">Figura </w:t>
+      </w:r>
+      <w:r>
+        <w:rPr>
+          <w:sz w:val="22"/>
+          <w:szCs w:val="20"/>
+        </w:rPr>
+        <w:t>8</w:t>
+      </w:r>
+      <w:r>
+        <w:rPr>
+          <w:sz w:val="22"/>
+          <w:szCs w:val="20"/>
+        </w:rPr>
+        <w:t xml:space="preserve"> – Tabela Cliente</w:t>
       </w:r>
     </w:p>
     <w:sectPr>

</xml_diff>